<commit_message>
UPDATE Practico de handicap
</commit_message>
<xml_diff>
--- a/ERD-handicap.docx
+++ b/ERD-handicap.docx
@@ -291,7 +291,6 @@
                       <w:szCs w:val="18"/>
                     </w:rPr>
                   </w:pPr>
-                  <w:proofErr w:type="spellStart"/>
                   <w:r>
                     <w:rPr>
                       <w:sz w:val="18"/>
@@ -299,7 +298,6 @@
                     </w:rPr>
                     <w:t>Twitter</w:t>
                   </w:r>
-                  <w:proofErr w:type="spellEnd"/>
                 </w:p>
                 <w:p>
                   <w:pPr>
@@ -360,7 +358,6 @@
                       <w:szCs w:val="18"/>
                     </w:rPr>
                   </w:pPr>
-                  <w:proofErr w:type="spellStart"/>
                   <w:r>
                     <w:rPr>
                       <w:sz w:val="18"/>
@@ -368,7 +365,6 @@
                     </w:rPr>
                     <w:t>Facebook</w:t>
                   </w:r>
-                  <w:proofErr w:type="spellEnd"/>
                 </w:p>
                 <w:p>
                   <w:pPr>
@@ -742,15 +738,7 @@
               <w:txbxContent>
                 <w:p>
                   <w:r>
-                    <w:t>(0,</w:t>
-                  </w:r>
-                  <w:proofErr w:type="gramStart"/>
-                  <w:r>
-                    <w:t>n</w:t>
-                  </w:r>
-                  <w:proofErr w:type="gramEnd"/>
-                  <w:r>
-                    <w:t>)</w:t>
+                    <w:t>(0,n)</w:t>
                   </w:r>
                 </w:p>
               </w:txbxContent>
@@ -769,15 +757,7 @@
               <w:txbxContent>
                 <w:p>
                   <w:r>
-                    <w:t>(1,</w:t>
-                  </w:r>
-                  <w:proofErr w:type="gramStart"/>
-                  <w:r>
-                    <w:t>n</w:t>
-                  </w:r>
-                  <w:proofErr w:type="gramEnd"/>
-                  <w:r>
-                    <w:t>)</w:t>
+                    <w:t>(1,n)</w:t>
                   </w:r>
                 </w:p>
               </w:txbxContent>

</xml_diff>